<commit_message>
Update 17 Enunciado de trabajo_ miriam.docx
cambio fechas
</commit_message>
<xml_diff>
--- a/Gestion/17 Enunciado de trabajo_ miriam.docx
+++ b/Gestion/17 Enunciado de trabajo_ miriam.docx
@@ -1,6 +1,6 @@
 
 <file path=word/document.xml><?xml version="1.0" encoding="utf-8"?>
-<w:document xmlns:wpc="http://schemas.microsoft.com/office/word/2010/wordprocessingCanvas" xmlns:mc="http://schemas.openxmlformats.org/markup-compatibility/2006" xmlns:o="urn:schemas-microsoft-com:office:office" xmlns:r="http://schemas.openxmlformats.org/officeDocument/2006/relationships" xmlns:m="http://schemas.openxmlformats.org/officeDocument/2006/math" xmlns:v="urn:schemas-microsoft-com:vml" xmlns:wp14="http://schemas.microsoft.com/office/word/2010/wordprocessingDrawing" xmlns:wp="http://schemas.openxmlformats.org/drawingml/2006/wordprocessingDrawing" xmlns:w10="urn:schemas-microsoft-com:office:word" xmlns:w="http://schemas.openxmlformats.org/wordprocessingml/2006/main" xmlns:w14="http://schemas.microsoft.com/office/word/2010/wordml" xmlns:w15="http://schemas.microsoft.com/office/word/2012/wordml" xmlns:wpg="http://schemas.microsoft.com/office/word/2010/wordprocessingGroup" xmlns:wpi="http://schemas.microsoft.com/office/word/2010/wordprocessingInk" xmlns:wne="http://schemas.microsoft.com/office/word/2006/wordml" xmlns:wps="http://schemas.microsoft.com/office/word/2010/wordprocessingShape" mc:Ignorable="w14 w15 wp14">
+<w:document xmlns:wpc="http://schemas.microsoft.com/office/word/2010/wordprocessingCanvas" xmlns:cx="http://schemas.microsoft.com/office/drawing/2014/chartex" xmlns:mc="http://schemas.openxmlformats.org/markup-compatibility/2006" xmlns:o="urn:schemas-microsoft-com:office:office" xmlns:r="http://schemas.openxmlformats.org/officeDocument/2006/relationships" xmlns:m="http://schemas.openxmlformats.org/officeDocument/2006/math" xmlns:v="urn:schemas-microsoft-com:vml" xmlns:wp14="http://schemas.microsoft.com/office/word/2010/wordprocessingDrawing" xmlns:wp="http://schemas.openxmlformats.org/drawingml/2006/wordprocessingDrawing" xmlns:w10="urn:schemas-microsoft-com:office:word" xmlns:w="http://schemas.openxmlformats.org/wordprocessingml/2006/main" xmlns:w14="http://schemas.microsoft.com/office/word/2010/wordml" xmlns:w15="http://schemas.microsoft.com/office/word/2012/wordml" xmlns:w16se="http://schemas.microsoft.com/office/word/2015/wordml/symex" xmlns:wpg="http://schemas.microsoft.com/office/word/2010/wordprocessingGroup" xmlns:wpi="http://schemas.microsoft.com/office/word/2010/wordprocessingInk" xmlns:wne="http://schemas.microsoft.com/office/word/2006/wordml" xmlns:wps="http://schemas.microsoft.com/office/word/2010/wordprocessingShape" mc:Ignorable="w14 w15 w16se wp14">
   <w:body>
     <w:p>
       <w:pPr>
@@ -99,7 +99,7 @@
               </wp:anchor>
             </w:drawing>
           </mc:Choice>
-          <mc:Fallback xmlns:sl="http://schemas.openxmlformats.org/schemaLibrary/2006/main" xmlns:a="http://schemas.openxmlformats.org/drawingml/2006/main" xmlns:pic="http://schemas.openxmlformats.org/drawingml/2006/picture" xmlns:c="http://schemas.openxmlformats.org/drawingml/2006/chart" xmlns:lc="http://schemas.openxmlformats.org/drawingml/2006/lockedCanvas" xmlns:dgm="http://schemas.openxmlformats.org/drawingml/2006/diagram" xmlns:w16se="http://schemas.microsoft.com/office/word/2015/wordml/symex" xmlns:w16cid="http://schemas.microsoft.com/office/word/2016/wordml/cid" xmlns:am3d="http://schemas.microsoft.com/office/drawing/2017/model3d" xmlns:aink="http://schemas.microsoft.com/office/drawing/2016/ink" xmlns:cx8="http://schemas.microsoft.com/office/drawing/2016/5/14/chartex" xmlns:cx7="http://schemas.microsoft.com/office/drawing/2016/5/13/chartex" xmlns:cx6="http://schemas.microsoft.com/office/drawing/2016/5/12/chartex" xmlns:cx5="http://schemas.microsoft.com/office/drawing/2016/5/11/chartex" xmlns:cx4="http://schemas.microsoft.com/office/drawing/2016/5/10/chartex" xmlns:cx3="http://schemas.microsoft.com/office/drawing/2016/5/9/chartex" xmlns:cx2="http://schemas.microsoft.com/office/drawing/2015/10/21/chartex" xmlns:cx1="http://schemas.microsoft.com/office/drawing/2015/9/8/chartex" xmlns:cx="http://schemas.microsoft.com/office/drawing/2014/chartex">
+          <mc:Fallback xmlns:cx1="http://schemas.microsoft.com/office/drawing/2015/9/8/chartex" xmlns:cx2="http://schemas.microsoft.com/office/drawing/2015/10/21/chartex" xmlns:cx3="http://schemas.microsoft.com/office/drawing/2016/5/9/chartex" xmlns:cx4="http://schemas.microsoft.com/office/drawing/2016/5/10/chartex" xmlns:cx5="http://schemas.microsoft.com/office/drawing/2016/5/11/chartex" xmlns:cx6="http://schemas.microsoft.com/office/drawing/2016/5/12/chartex" xmlns:cx7="http://schemas.microsoft.com/office/drawing/2016/5/13/chartex" xmlns:cx8="http://schemas.microsoft.com/office/drawing/2016/5/14/chartex" xmlns:aink="http://schemas.microsoft.com/office/drawing/2016/ink" xmlns:am3d="http://schemas.microsoft.com/office/drawing/2017/model3d" xmlns:w16cid="http://schemas.microsoft.com/office/word/2016/wordml/cid" xmlns:dgm="http://schemas.openxmlformats.org/drawingml/2006/diagram" xmlns:lc="http://schemas.openxmlformats.org/drawingml/2006/lockedCanvas" xmlns:c="http://schemas.openxmlformats.org/drawingml/2006/chart" xmlns:pic="http://schemas.openxmlformats.org/drawingml/2006/picture" xmlns:a="http://schemas.openxmlformats.org/drawingml/2006/main" xmlns:sl="http://schemas.openxmlformats.org/schemaLibrary/2006/main">
             <w:drawing>
               <wp:anchor allowOverlap="1" behindDoc="0" distB="0" distT="0" distL="114300" distR="114300" hidden="0" layoutInCell="1" locked="0" relativeHeight="0" simplePos="0">
                 <wp:simplePos x="0" y="0"/>
@@ -636,14 +636,10 @@
               <w:rPr>
                 <w:rFonts w:ascii="Arial" w:eastAsia="Arial" w:hAnsi="Arial" w:cs="Arial"/>
               </w:rPr>
-              <w:t>1</w:t>
-            </w:r>
-            <w:r>
-              <w:rPr>
-                <w:rFonts w:ascii="Arial" w:eastAsia="Arial" w:hAnsi="Arial" w:cs="Arial"/>
-              </w:rPr>
-              <w:t>4/09/2020</w:t>
-            </w:r>
+              <w:t>08/11/2021</w:t>
+            </w:r>
+            <w:bookmarkStart w:id="1" w:name="_GoBack"/>
+            <w:bookmarkEnd w:id="1"/>
           </w:p>
         </w:tc>
       </w:tr>
@@ -702,8 +698,8 @@
           <w:i/>
         </w:rPr>
       </w:pPr>
-      <w:bookmarkStart w:id="1" w:name="_30j0zll" w:colFirst="0" w:colLast="0"/>
-      <w:bookmarkEnd w:id="1"/>
+      <w:bookmarkStart w:id="2" w:name="_30j0zll" w:colFirst="0" w:colLast="0"/>
+      <w:bookmarkEnd w:id="2"/>
       <w:r>
         <w:rPr>
           <w:rFonts w:ascii="Arial" w:eastAsia="Arial" w:hAnsi="Arial" w:cs="Arial"/>
@@ -951,8 +947,8 @@
                 <w:rFonts w:ascii="Arial" w:eastAsia="Arial" w:hAnsi="Arial" w:cs="Arial"/>
               </w:rPr>
             </w:pPr>
-            <w:bookmarkStart w:id="2" w:name="_1fob9te" w:colFirst="0" w:colLast="0"/>
-            <w:bookmarkEnd w:id="2"/>
+            <w:bookmarkStart w:id="3" w:name="_1fob9te" w:colFirst="0" w:colLast="0"/>
+            <w:bookmarkEnd w:id="3"/>
           </w:p>
           <w:p>
             <w:pPr>
@@ -1639,6 +1635,7 @@
                 <w:b/>
                 <w:color w:val="000000" w:themeColor="text1"/>
               </w:rPr>
+              <w:lastRenderedPageBreak/>
               <w:t>Requerimientos Funcionales.</w:t>
             </w:r>
           </w:p>
@@ -1776,16 +1773,7 @@
                       <w:color w:val="000000" w:themeColor="text1"/>
                       <w:sz w:val="22"/>
                     </w:rPr>
-                    <w:t xml:space="preserve"> </w:t>
-                  </w:r>
-                  <w:r>
-                    <w:rPr>
-                      <w:rFonts w:ascii="Arial" w:eastAsia="Arial" w:hAnsi="Arial" w:cs="Arial"/>
-                      <w:b/>
-                      <w:color w:val="000000" w:themeColor="text1"/>
-                      <w:sz w:val="22"/>
-                    </w:rPr>
-                    <w:t>RF-00</w:t>
+                    <w:t xml:space="preserve"> RF-00</w:t>
                   </w:r>
                   <w:r>
                     <w:rPr>
@@ -3634,8 +3622,6 @@
                 <w:color w:val="000000" w:themeColor="text1"/>
               </w:rPr>
             </w:pPr>
-            <w:bookmarkStart w:id="3" w:name="_GoBack"/>
-            <w:bookmarkEnd w:id="3"/>
           </w:p>
           <w:p>
             <w:pPr>
@@ -4933,7 +4919,7 @@
 </file>
 
 <file path=word/endnotes.xml><?xml version="1.0" encoding="utf-8"?>
-<w:endnotes xmlns:wpc="http://schemas.microsoft.com/office/word/2010/wordprocessingCanvas" xmlns:mc="http://schemas.openxmlformats.org/markup-compatibility/2006" xmlns:o="urn:schemas-microsoft-com:office:office" xmlns:r="http://schemas.openxmlformats.org/officeDocument/2006/relationships" xmlns:m="http://schemas.openxmlformats.org/officeDocument/2006/math" xmlns:v="urn:schemas-microsoft-com:vml" xmlns:wp14="http://schemas.microsoft.com/office/word/2010/wordprocessingDrawing" xmlns:wp="http://schemas.openxmlformats.org/drawingml/2006/wordprocessingDrawing" xmlns:w10="urn:schemas-microsoft-com:office:word" xmlns:w="http://schemas.openxmlformats.org/wordprocessingml/2006/main" xmlns:w14="http://schemas.microsoft.com/office/word/2010/wordml" xmlns:w15="http://schemas.microsoft.com/office/word/2012/wordml" xmlns:wpg="http://schemas.microsoft.com/office/word/2010/wordprocessingGroup" xmlns:wpi="http://schemas.microsoft.com/office/word/2010/wordprocessingInk" xmlns:wne="http://schemas.microsoft.com/office/word/2006/wordml" xmlns:wps="http://schemas.microsoft.com/office/word/2010/wordprocessingShape" mc:Ignorable="w14 w15 wp14">
+<w:endnotes xmlns:wpc="http://schemas.microsoft.com/office/word/2010/wordprocessingCanvas" xmlns:cx="http://schemas.microsoft.com/office/drawing/2014/chartex" xmlns:mc="http://schemas.openxmlformats.org/markup-compatibility/2006" xmlns:o="urn:schemas-microsoft-com:office:office" xmlns:r="http://schemas.openxmlformats.org/officeDocument/2006/relationships" xmlns:m="http://schemas.openxmlformats.org/officeDocument/2006/math" xmlns:v="urn:schemas-microsoft-com:vml" xmlns:wp14="http://schemas.microsoft.com/office/word/2010/wordprocessingDrawing" xmlns:wp="http://schemas.openxmlformats.org/drawingml/2006/wordprocessingDrawing" xmlns:w10="urn:schemas-microsoft-com:office:word" xmlns:w="http://schemas.openxmlformats.org/wordprocessingml/2006/main" xmlns:w14="http://schemas.microsoft.com/office/word/2010/wordml" xmlns:w15="http://schemas.microsoft.com/office/word/2012/wordml" xmlns:w16se="http://schemas.microsoft.com/office/word/2015/wordml/symex" xmlns:wpg="http://schemas.microsoft.com/office/word/2010/wordprocessingGroup" xmlns:wpi="http://schemas.microsoft.com/office/word/2010/wordprocessingInk" xmlns:wne="http://schemas.microsoft.com/office/word/2006/wordml" xmlns:wps="http://schemas.microsoft.com/office/word/2010/wordprocessingShape" mc:Ignorable="w14 w15 w16se wp14">
   <w:endnote w:type="separator" w:id="-1">
     <w:p>
       <w:pPr>
@@ -4958,7 +4944,7 @@
 </file>
 
 <file path=word/footer1.xml><?xml version="1.0" encoding="utf-8"?>
-<w:ftr xmlns:wpc="http://schemas.microsoft.com/office/word/2010/wordprocessingCanvas" xmlns:mc="http://schemas.openxmlformats.org/markup-compatibility/2006" xmlns:o="urn:schemas-microsoft-com:office:office" xmlns:r="http://schemas.openxmlformats.org/officeDocument/2006/relationships" xmlns:m="http://schemas.openxmlformats.org/officeDocument/2006/math" xmlns:v="urn:schemas-microsoft-com:vml" xmlns:wp14="http://schemas.microsoft.com/office/word/2010/wordprocessingDrawing" xmlns:wp="http://schemas.openxmlformats.org/drawingml/2006/wordprocessingDrawing" xmlns:w10="urn:schemas-microsoft-com:office:word" xmlns:w="http://schemas.openxmlformats.org/wordprocessingml/2006/main" xmlns:w14="http://schemas.microsoft.com/office/word/2010/wordml" xmlns:w15="http://schemas.microsoft.com/office/word/2012/wordml" xmlns:wpg="http://schemas.microsoft.com/office/word/2010/wordprocessingGroup" xmlns:wpi="http://schemas.microsoft.com/office/word/2010/wordprocessingInk" xmlns:wne="http://schemas.microsoft.com/office/word/2006/wordml" xmlns:wps="http://schemas.microsoft.com/office/word/2010/wordprocessingShape" mc:Ignorable="w14 w15 wp14">
+<w:ftr xmlns:wpc="http://schemas.microsoft.com/office/word/2010/wordprocessingCanvas" xmlns:cx="http://schemas.microsoft.com/office/drawing/2014/chartex" xmlns:mc="http://schemas.openxmlformats.org/markup-compatibility/2006" xmlns:o="urn:schemas-microsoft-com:office:office" xmlns:r="http://schemas.openxmlformats.org/officeDocument/2006/relationships" xmlns:m="http://schemas.openxmlformats.org/officeDocument/2006/math" xmlns:v="urn:schemas-microsoft-com:vml" xmlns:wp14="http://schemas.microsoft.com/office/word/2010/wordprocessingDrawing" xmlns:wp="http://schemas.openxmlformats.org/drawingml/2006/wordprocessingDrawing" xmlns:w10="urn:schemas-microsoft-com:office:word" xmlns:w="http://schemas.openxmlformats.org/wordprocessingml/2006/main" xmlns:w14="http://schemas.microsoft.com/office/word/2010/wordml" xmlns:w15="http://schemas.microsoft.com/office/word/2012/wordml" xmlns:w16se="http://schemas.microsoft.com/office/word/2015/wordml/symex" xmlns:wpg="http://schemas.microsoft.com/office/word/2010/wordprocessingGroup" xmlns:wpi="http://schemas.microsoft.com/office/word/2010/wordprocessingInk" xmlns:wne="http://schemas.microsoft.com/office/word/2006/wordml" xmlns:wps="http://schemas.microsoft.com/office/word/2010/wordprocessingShape" mc:Ignorable="w14 w15 w16se wp14">
   <w:p>
     <w:pPr>
       <w:widowControl w:val="0"/>
@@ -5262,7 +5248,7 @@
 </file>
 
 <file path=word/footnotes.xml><?xml version="1.0" encoding="utf-8"?>
-<w:footnotes xmlns:wpc="http://schemas.microsoft.com/office/word/2010/wordprocessingCanvas" xmlns:mc="http://schemas.openxmlformats.org/markup-compatibility/2006" xmlns:o="urn:schemas-microsoft-com:office:office" xmlns:r="http://schemas.openxmlformats.org/officeDocument/2006/relationships" xmlns:m="http://schemas.openxmlformats.org/officeDocument/2006/math" xmlns:v="urn:schemas-microsoft-com:vml" xmlns:wp14="http://schemas.microsoft.com/office/word/2010/wordprocessingDrawing" xmlns:wp="http://schemas.openxmlformats.org/drawingml/2006/wordprocessingDrawing" xmlns:w10="urn:schemas-microsoft-com:office:word" xmlns:w="http://schemas.openxmlformats.org/wordprocessingml/2006/main" xmlns:w14="http://schemas.microsoft.com/office/word/2010/wordml" xmlns:w15="http://schemas.microsoft.com/office/word/2012/wordml" xmlns:wpg="http://schemas.microsoft.com/office/word/2010/wordprocessingGroup" xmlns:wpi="http://schemas.microsoft.com/office/word/2010/wordprocessingInk" xmlns:wne="http://schemas.microsoft.com/office/word/2006/wordml" xmlns:wps="http://schemas.microsoft.com/office/word/2010/wordprocessingShape" mc:Ignorable="w14 w15 wp14">
+<w:footnotes xmlns:wpc="http://schemas.microsoft.com/office/word/2010/wordprocessingCanvas" xmlns:cx="http://schemas.microsoft.com/office/drawing/2014/chartex" xmlns:mc="http://schemas.openxmlformats.org/markup-compatibility/2006" xmlns:o="urn:schemas-microsoft-com:office:office" xmlns:r="http://schemas.openxmlformats.org/officeDocument/2006/relationships" xmlns:m="http://schemas.openxmlformats.org/officeDocument/2006/math" xmlns:v="urn:schemas-microsoft-com:vml" xmlns:wp14="http://schemas.microsoft.com/office/word/2010/wordprocessingDrawing" xmlns:wp="http://schemas.openxmlformats.org/drawingml/2006/wordprocessingDrawing" xmlns:w10="urn:schemas-microsoft-com:office:word" xmlns:w="http://schemas.openxmlformats.org/wordprocessingml/2006/main" xmlns:w14="http://schemas.microsoft.com/office/word/2010/wordml" xmlns:w15="http://schemas.microsoft.com/office/word/2012/wordml" xmlns:w16se="http://schemas.microsoft.com/office/word/2015/wordml/symex" xmlns:wpg="http://schemas.microsoft.com/office/word/2010/wordprocessingGroup" xmlns:wpi="http://schemas.microsoft.com/office/word/2010/wordprocessingInk" xmlns:wne="http://schemas.microsoft.com/office/word/2006/wordml" xmlns:wps="http://schemas.microsoft.com/office/word/2010/wordprocessingShape" mc:Ignorable="w14 w15 w16se wp14">
   <w:footnote w:type="separator" w:id="-1">
     <w:p>
       <w:pPr>
@@ -5287,7 +5273,7 @@
 </file>
 
 <file path=word/header1.xml><?xml version="1.0" encoding="utf-8"?>
-<w:hdr xmlns:wpc="http://schemas.microsoft.com/office/word/2010/wordprocessingCanvas" xmlns:mc="http://schemas.openxmlformats.org/markup-compatibility/2006" xmlns:o="urn:schemas-microsoft-com:office:office" xmlns:r="http://schemas.openxmlformats.org/officeDocument/2006/relationships" xmlns:m="http://schemas.openxmlformats.org/officeDocument/2006/math" xmlns:v="urn:schemas-microsoft-com:vml" xmlns:wp14="http://schemas.microsoft.com/office/word/2010/wordprocessingDrawing" xmlns:wp="http://schemas.openxmlformats.org/drawingml/2006/wordprocessingDrawing" xmlns:w10="urn:schemas-microsoft-com:office:word" xmlns:w="http://schemas.openxmlformats.org/wordprocessingml/2006/main" xmlns:w14="http://schemas.microsoft.com/office/word/2010/wordml" xmlns:w15="http://schemas.microsoft.com/office/word/2012/wordml" xmlns:wpg="http://schemas.microsoft.com/office/word/2010/wordprocessingGroup" xmlns:wpi="http://schemas.microsoft.com/office/word/2010/wordprocessingInk" xmlns:wne="http://schemas.microsoft.com/office/word/2006/wordml" xmlns:wps="http://schemas.microsoft.com/office/word/2010/wordprocessingShape" mc:Ignorable="w14 w15 wp14">
+<w:hdr xmlns:wpc="http://schemas.microsoft.com/office/word/2010/wordprocessingCanvas" xmlns:cx="http://schemas.microsoft.com/office/drawing/2014/chartex" xmlns:mc="http://schemas.openxmlformats.org/markup-compatibility/2006" xmlns:o="urn:schemas-microsoft-com:office:office" xmlns:r="http://schemas.openxmlformats.org/officeDocument/2006/relationships" xmlns:m="http://schemas.openxmlformats.org/officeDocument/2006/math" xmlns:v="urn:schemas-microsoft-com:vml" xmlns:wp14="http://schemas.microsoft.com/office/word/2010/wordprocessingDrawing" xmlns:wp="http://schemas.openxmlformats.org/drawingml/2006/wordprocessingDrawing" xmlns:w10="urn:schemas-microsoft-com:office:word" xmlns:w="http://schemas.openxmlformats.org/wordprocessingml/2006/main" xmlns:w14="http://schemas.microsoft.com/office/word/2010/wordml" xmlns:w15="http://schemas.microsoft.com/office/word/2012/wordml" xmlns:w16se="http://schemas.microsoft.com/office/word/2015/wordml/symex" xmlns:wpg="http://schemas.microsoft.com/office/word/2010/wordprocessingGroup" xmlns:wpi="http://schemas.microsoft.com/office/word/2010/wordprocessingInk" xmlns:wne="http://schemas.microsoft.com/office/word/2006/wordml" xmlns:wps="http://schemas.microsoft.com/office/word/2010/wordprocessingShape" mc:Ignorable="w14 w15 w16se wp14">
   <w:p>
     <w:pPr>
       <w:widowControl w:val="0"/>
@@ -5681,7 +5667,7 @@
               <w:sz w:val="12"/>
               <w:szCs w:val="12"/>
             </w:rPr>
-            <w:t>28</w:t>
+            <w:t>04</w:t>
           </w:r>
           <w:r>
             <w:rPr>
@@ -5697,7 +5683,15 @@
               <w:sz w:val="12"/>
               <w:szCs w:val="12"/>
             </w:rPr>
-            <w:t>01</w:t>
+            <w:t>1</w:t>
+          </w:r>
+          <w:r>
+            <w:rPr>
+              <w:rFonts w:ascii="Verdana" w:eastAsia="Verdana" w:hAnsi="Verdana" w:cs="Verdana"/>
+              <w:sz w:val="12"/>
+              <w:szCs w:val="12"/>
+            </w:rPr>
+            <w:t>1</w:t>
           </w:r>
           <w:r>
             <w:rPr>
@@ -5713,7 +5707,7 @@
               <w:sz w:val="12"/>
               <w:szCs w:val="12"/>
             </w:rPr>
-            <w:t>22</w:t>
+            <w:t>21</w:t>
           </w:r>
         </w:p>
       </w:tc>
@@ -5968,7 +5962,7 @@
 </file>
 
 <file path=word/numbering.xml><?xml version="1.0" encoding="utf-8"?>
-<w:numbering xmlns:wpc="http://schemas.microsoft.com/office/word/2010/wordprocessingCanvas" xmlns:mc="http://schemas.openxmlformats.org/markup-compatibility/2006" xmlns:o="urn:schemas-microsoft-com:office:office" xmlns:r="http://schemas.openxmlformats.org/officeDocument/2006/relationships" xmlns:m="http://schemas.openxmlformats.org/officeDocument/2006/math" xmlns:v="urn:schemas-microsoft-com:vml" xmlns:wp14="http://schemas.microsoft.com/office/word/2010/wordprocessingDrawing" xmlns:wp="http://schemas.openxmlformats.org/drawingml/2006/wordprocessingDrawing" xmlns:w10="urn:schemas-microsoft-com:office:word" xmlns:w="http://schemas.openxmlformats.org/wordprocessingml/2006/main" xmlns:w14="http://schemas.microsoft.com/office/word/2010/wordml" xmlns:w15="http://schemas.microsoft.com/office/word/2012/wordml" xmlns:wpg="http://schemas.microsoft.com/office/word/2010/wordprocessingGroup" xmlns:wpi="http://schemas.microsoft.com/office/word/2010/wordprocessingInk" xmlns:wne="http://schemas.microsoft.com/office/word/2006/wordml" xmlns:wps="http://schemas.microsoft.com/office/word/2010/wordprocessingShape" mc:Ignorable="w14 w15 wp14">
+<w:numbering xmlns:wpc="http://schemas.microsoft.com/office/word/2010/wordprocessingCanvas" xmlns:cx="http://schemas.microsoft.com/office/drawing/2014/chartex" xmlns:mc="http://schemas.openxmlformats.org/markup-compatibility/2006" xmlns:o="urn:schemas-microsoft-com:office:office" xmlns:r="http://schemas.openxmlformats.org/officeDocument/2006/relationships" xmlns:m="http://schemas.openxmlformats.org/officeDocument/2006/math" xmlns:v="urn:schemas-microsoft-com:vml" xmlns:wp14="http://schemas.microsoft.com/office/word/2010/wordprocessingDrawing" xmlns:wp="http://schemas.openxmlformats.org/drawingml/2006/wordprocessingDrawing" xmlns:w10="urn:schemas-microsoft-com:office:word" xmlns:w="http://schemas.openxmlformats.org/wordprocessingml/2006/main" xmlns:w14="http://schemas.microsoft.com/office/word/2010/wordml" xmlns:w15="http://schemas.microsoft.com/office/word/2012/wordml" xmlns:w16se="http://schemas.microsoft.com/office/word/2015/wordml/symex" xmlns:wpg="http://schemas.microsoft.com/office/word/2010/wordprocessingGroup" xmlns:wpi="http://schemas.microsoft.com/office/word/2010/wordprocessingInk" xmlns:wne="http://schemas.microsoft.com/office/word/2006/wordml" xmlns:wps="http://schemas.microsoft.com/office/word/2010/wordprocessingShape" mc:Ignorable="w14 w15 w16se wp14">
   <w:abstractNum w:abstractNumId="0" w15:restartNumberingAfterBreak="0">
     <w:nsid w:val="34CA5F02"/>
     <w:multiLevelType w:val="hybridMultilevel"/>
@@ -6413,7 +6407,7 @@
 </file>
 
 <file path=word/styles.xml><?xml version="1.0" encoding="utf-8"?>
-<w:styles xmlns:mc="http://schemas.openxmlformats.org/markup-compatibility/2006" xmlns:r="http://schemas.openxmlformats.org/officeDocument/2006/relationships" xmlns:w="http://schemas.openxmlformats.org/wordprocessingml/2006/main" xmlns:w14="http://schemas.microsoft.com/office/word/2010/wordml" xmlns:w15="http://schemas.microsoft.com/office/word/2012/wordml" mc:Ignorable="w14 w15">
+<w:styles xmlns:mc="http://schemas.openxmlformats.org/markup-compatibility/2006" xmlns:r="http://schemas.openxmlformats.org/officeDocument/2006/relationships" xmlns:w="http://schemas.openxmlformats.org/wordprocessingml/2006/main" xmlns:w14="http://schemas.microsoft.com/office/word/2010/wordml" xmlns:w15="http://schemas.microsoft.com/office/word/2012/wordml" xmlns:w16se="http://schemas.microsoft.com/office/word/2015/wordml/symex" mc:Ignorable="w14 w15 w16se">
   <w:docDefaults>
     <w:rPrDefault>
       <w:rPr>
@@ -6950,7 +6944,7 @@
     <w:semiHidden/>
     <w:unhideWhenUsed/>
   </w:style>
-  <w:style w:type="paragraph" w:styleId="Puesto">
+  <w:style w:type="paragraph" w:styleId="Ttulo">
     <w:name w:val="Title"/>
     <w:basedOn w:val="Normal"/>
     <w:next w:val="Normal"/>

</xml_diff>